<commit_message>
Agregado pagigana y actualizando el proceso
</commit_message>
<xml_diff>
--- a/supermark.docx
+++ b/supermark.docx
@@ -95,10 +95,7 @@
       </w:r>
       <w:proofErr w:type="spellEnd"/>
       <w:r>
-        <w:t>, hace envíos a domicilios y a los clientes regulares se les provee una tarjeta de descuento. La única mane</w:t>
-      </w:r>
-      <w:r>
-        <w:t xml:space="preserve">ra de realizar una compra es de forma presencial provocando esperas muy largas para los clientes en la caja en determinadas horas del día. </w:t>
+        <w:t xml:space="preserve">, hace envíos a domicilios y a los clientes regulares se les provee una tarjeta de descuento. La única manera de realizar una compra es de forma presencial provocando esperas muy largas para los clientes en la caja en determinadas horas del día. </w:t>
       </w:r>
     </w:p>
     <w:p>
@@ -151,10 +148,7 @@
       </w:r>
       <w:proofErr w:type="spellEnd"/>
       <w:r>
-        <w:t xml:space="preserve"> nos planteó la necesidad de tener una plataforma donde publicar sus productos,</w:t>
-      </w:r>
-      <w:r>
-        <w:t xml:space="preserve"> gestionar y premiar a los usuarios que se registren en la aplicación, con la intención de disminuir la saturación de las colas sin perder clientes. </w:t>
+        <w:t xml:space="preserve"> nos planteó la necesidad de tener una plataforma donde publicar sus productos, gestionar y premiar a los usuarios que se registren en la aplicación, con la intención de disminuir la saturación de las colas sin perder clientes. </w:t>
       </w:r>
     </w:p>
     <w:p>
@@ -214,13 +208,7 @@
         <w:rPr>
           <w:u w:val="single"/>
         </w:rPr>
-        <w:t>Pa</w:t>
-      </w:r>
-      <w:r>
-        <w:rPr>
-          <w:u w:val="single"/>
-        </w:rPr>
-        <w:t>ra el cliente</w:t>
+        <w:t>Para el cliente</w:t>
       </w:r>
       <w:r>
         <w:t xml:space="preserve">: </w:t>
@@ -265,8 +253,6 @@
         </w:rPr>
         <w:t>TERMINADO</w:t>
       </w:r>
-      <w:bookmarkStart w:id="0" w:name="_GoBack"/>
-      <w:bookmarkEnd w:id="0"/>
     </w:p>
     <w:p>
       <w:pPr>
@@ -360,7 +346,7 @@
         <w:rPr>
           <w:color w:val="FF0000"/>
         </w:rPr>
-        <w:t>ISMAEL</w:t>
+        <w:t>TERMINADO</w:t>
       </w:r>
     </w:p>
     <w:p>
@@ -371,10 +357,7 @@
         </w:numPr>
       </w:pPr>
       <w:r>
-        <w:t>Modificar los datos de los productos ca</w:t>
-      </w:r>
-      <w:r>
-        <w:t>rgados</w:t>
+        <w:t>Modificar los datos de los productos cargados</w:t>
       </w:r>
       <w:r>
         <w:t xml:space="preserve">  </w:t>
@@ -383,7 +366,7 @@
         <w:rPr>
           <w:color w:val="FF0000"/>
         </w:rPr>
-        <w:t>GUSTAVO</w:t>
+        <w:t>TERMINADO</w:t>
       </w:r>
     </w:p>
     <w:p>
@@ -403,7 +386,7 @@
         <w:rPr>
           <w:color w:val="FF0000"/>
         </w:rPr>
-        <w:t>JOAQUIN</w:t>
+        <w:t>TERMINADO</w:t>
       </w:r>
     </w:p>
     <w:p>
@@ -832,17 +815,47 @@
       </w:pPr>
     </w:p>
     <w:p>
-      <w:proofErr w:type="spellStart"/>
-      <w:r>
+      <w:pPr>
         <w:rPr>
           <w:rFonts w:ascii="Roboto" w:eastAsia="Roboto" w:hAnsi="Roboto" w:cs="Roboto"/>
           <w:b/>
           <w:sz w:val="40"/>
           <w:szCs w:val="40"/>
         </w:rPr>
+      </w:pPr>
+      <w:proofErr w:type="spellStart"/>
+      <w:r>
+        <w:rPr>
+          <w:rFonts w:ascii="Roboto" w:eastAsia="Roboto" w:hAnsi="Roboto" w:cs="Roboto"/>
+          <w:b/>
+          <w:sz w:val="40"/>
+          <w:szCs w:val="40"/>
+        </w:rPr>
         <w:t>Endpoints</w:t>
       </w:r>
       <w:proofErr w:type="spellEnd"/>
+    </w:p>
+    <w:p>
+      <w:pPr>
+        <w:rPr>
+          <w:rFonts w:ascii="Roboto" w:eastAsia="Roboto" w:hAnsi="Roboto" w:cs="Roboto"/>
+          <w:b/>
+          <w:sz w:val="40"/>
+          <w:szCs w:val="40"/>
+          <w:u w:val="single"/>
+        </w:rPr>
+      </w:pPr>
+      <w:r>
+        <w:rPr>
+          <w:rFonts w:ascii="Roboto" w:eastAsia="Roboto" w:hAnsi="Roboto" w:cs="Roboto"/>
+          <w:b/>
+          <w:sz w:val="40"/>
+          <w:szCs w:val="40"/>
+        </w:rPr>
+        <w:t>https://docs.google.com/document/d/1TMpoBnn9prO1OvO1BkI-K3FRRuPZNy1fbPRuJtkdLbU/edit</w:t>
+      </w:r>
+      <w:bookmarkStart w:id="0" w:name="_GoBack"/>
+      <w:bookmarkEnd w:id="0"/>
     </w:p>
     <w:sectPr>
       <w:headerReference w:type="default" r:id="rId7"/>
@@ -2494,6 +2507,18 @@
       </w:tblCellMar>
     </w:tblPr>
   </w:style>
+  <w:style w:type="character" w:styleId="Hipervnculo">
+    <w:name w:val="Hyperlink"/>
+    <w:basedOn w:val="Fuentedeprrafopredeter"/>
+    <w:uiPriority w:val="99"/>
+    <w:semiHidden/>
+    <w:unhideWhenUsed/>
+    <w:rsid w:val="00AD5045"/>
+    <w:rPr>
+      <w:color w:val="0000FF"/>
+      <w:u w:val="single"/>
+    </w:rPr>
+  </w:style>
 </w:styles>
 </file>
 

</xml_diff>

<commit_message>
my sql actualizado con datos, proyecto main terminado (faltan las consideraciones), word actualizado
</commit_message>
<xml_diff>
--- a/supermark.docx
+++ b/supermark.docx
@@ -294,7 +294,7 @@
         <w:rPr>
           <w:color w:val="FF0000"/>
         </w:rPr>
-        <w:t>ALEJANDRO</w:t>
+        <w:t>TERMINADO</w:t>
       </w:r>
     </w:p>
     <w:p>
@@ -314,10 +314,16 @@
         <w:rPr>
           <w:color w:val="FF0000"/>
         </w:rPr>
-        <w:t>NATANAHEL</w:t>
-      </w:r>
-    </w:p>
-    <w:p/>
+        <w:t>TERMINADO</w:t>
+      </w:r>
+    </w:p>
+    <w:p>
+      <w:pPr>
+        <w:rPr>
+          <w:u w:val="single"/>
+        </w:rPr>
+      </w:pPr>
+    </w:p>
     <w:p>
       <w:r>
         <w:rPr>
@@ -406,7 +412,7 @@
         <w:rPr>
           <w:color w:val="FF0000"/>
         </w:rPr>
-        <w:t>JOAQUIN</w:t>
+        <w:t>TERMINADO</w:t>
       </w:r>
     </w:p>
     <w:p/>
@@ -454,6 +460,8 @@
       <w:r>
         <w:t>Los usuarios pueden seleccionar hasta 30 artículos.</w:t>
       </w:r>
+      <w:bookmarkStart w:id="0" w:name="_GoBack"/>
+      <w:bookmarkEnd w:id="0"/>
     </w:p>
     <w:p>
       <w:pPr>
@@ -854,8 +862,6 @@
         </w:rPr>
         <w:t>https://docs.google.com/document/d/1TMpoBnn9prO1OvO1BkI-K3FRRuPZNy1fbPRuJtkdLbU/edit</w:t>
       </w:r>
-      <w:bookmarkStart w:id="0" w:name="_GoBack"/>
-      <w:bookmarkEnd w:id="0"/>
     </w:p>
     <w:sectPr>
       <w:headerReference w:type="default" r:id="rId7"/>

</xml_diff>